<commit_message>
revise schedule to move James A
</commit_message>
<xml_diff>
--- a/data/ACS21 Schedule.docx
+++ b/data/ACS21 Schedule.docx
@@ -449,12 +449,7 @@
           </w:p>
           <w:p>
             <w:pPr>
-              <w:numPr>
-                <w:ilvl w:val="0"/>
-                <w:numId w:val="1"/>
-              </w:numPr>
-              <w:ind w:left="0"/>
-              <w:textAlignment w:val="baseline"/>
+              <w:pStyle w:val="talks1"/>
             </w:pPr>
             <w:hyperlink r:id="rId9" w:history="1">
               <w:r>
@@ -472,12 +467,7 @@
           </w:p>
           <w:p>
             <w:pPr>
-              <w:numPr>
-                <w:ilvl w:val="0"/>
-                <w:numId w:val="1"/>
-              </w:numPr>
-              <w:ind w:left="0"/>
-              <w:textAlignment w:val="baseline"/>
+              <w:pStyle w:val="talks1"/>
             </w:pPr>
             <w:hyperlink r:id="rId10" w:history="1">
               <w:r>
@@ -503,12 +493,7 @@
           </w:p>
           <w:p>
             <w:pPr>
-              <w:numPr>
-                <w:ilvl w:val="0"/>
-                <w:numId w:val="1"/>
-              </w:numPr>
-              <w:ind w:left="0"/>
-              <w:textAlignment w:val="baseline"/>
+              <w:pStyle w:val="talks1"/>
             </w:pPr>
             <w:hyperlink r:id="rId11" w:history="1">
               <w:r>
@@ -648,6 +633,9 @@
             <w:hideMark/>
           </w:tcPr>
           <w:p>
+            <w:pPr>
+              <w:pStyle w:val="talks1"/>
+            </w:pPr>
             <w:r>
               <w:rPr>
                 <w:rFonts w:ascii="inherit" w:hAnsi="inherit"/>
@@ -778,12 +766,7 @@
           </w:p>
           <w:p>
             <w:pPr>
-              <w:numPr>
-                <w:ilvl w:val="0"/>
-                <w:numId w:val="2"/>
-              </w:numPr>
-              <w:ind w:left="0"/>
-              <w:textAlignment w:val="baseline"/>
+              <w:pStyle w:val="talks1"/>
             </w:pPr>
             <w:hyperlink r:id="rId15" w:history="1">
               <w:r>
@@ -814,12 +797,7 @@
           </w:p>
           <w:p>
             <w:pPr>
-              <w:numPr>
-                <w:ilvl w:val="0"/>
-                <w:numId w:val="2"/>
-              </w:numPr>
-              <w:ind w:left="0"/>
-              <w:textAlignment w:val="baseline"/>
+              <w:pStyle w:val="talks1"/>
             </w:pPr>
             <w:hyperlink r:id="rId16" w:history="1">
               <w:r>
@@ -993,12 +971,7 @@
           </w:p>
           <w:p>
             <w:pPr>
-              <w:numPr>
-                <w:ilvl w:val="0"/>
-                <w:numId w:val="3"/>
-              </w:numPr>
-              <w:ind w:left="0"/>
-              <w:textAlignment w:val="baseline"/>
+              <w:pStyle w:val="talks1"/>
             </w:pPr>
             <w:hyperlink r:id="rId17" w:history="1">
               <w:r>
@@ -1032,12 +1005,7 @@
           </w:p>
           <w:p>
             <w:pPr>
-              <w:numPr>
-                <w:ilvl w:val="0"/>
-                <w:numId w:val="3"/>
-              </w:numPr>
-              <w:ind w:left="0"/>
-              <w:textAlignment w:val="baseline"/>
+              <w:pStyle w:val="talks1"/>
             </w:pPr>
             <w:hyperlink r:id="rId18" w:history="1">
               <w:r>
@@ -1063,12 +1031,7 @@
           </w:p>
           <w:p>
             <w:pPr>
-              <w:numPr>
-                <w:ilvl w:val="0"/>
-                <w:numId w:val="3"/>
-              </w:numPr>
-              <w:ind w:left="0"/>
-              <w:textAlignment w:val="baseline"/>
+              <w:pStyle w:val="talks1"/>
             </w:pPr>
             <w:hyperlink r:id="rId19" w:history="1">
               <w:r>
@@ -1236,12 +1199,7 @@
           </w:p>
           <w:p>
             <w:pPr>
-              <w:numPr>
-                <w:ilvl w:val="0"/>
-                <w:numId w:val="4"/>
-              </w:numPr>
-              <w:ind w:left="0"/>
-              <w:textAlignment w:val="baseline"/>
+              <w:pStyle w:val="talks1"/>
             </w:pPr>
             <w:hyperlink r:id="rId20" w:history="1">
               <w:proofErr w:type="spellStart"/>
@@ -1285,12 +1243,7 @@
           </w:p>
           <w:p>
             <w:pPr>
-              <w:numPr>
-                <w:ilvl w:val="0"/>
-                <w:numId w:val="4"/>
-              </w:numPr>
-              <w:ind w:left="0"/>
-              <w:textAlignment w:val="baseline"/>
+              <w:pStyle w:val="talks1"/>
             </w:pPr>
             <w:hyperlink r:id="rId21" w:history="1">
               <w:r>
@@ -1466,11 +1419,13 @@
         </w:rPr>
         <w:t>th</w:t>
       </w:r>
+      <w:bookmarkStart w:id="0" w:name="_GoBack"/>
+      <w:bookmarkEnd w:id="0"/>
       <w:proofErr w:type="spellEnd"/>
     </w:p>
     <w:tbl>
       <w:tblPr>
-        <w:tblW w:w="10072" w:type="dxa"/>
+        <w:tblW w:w="9982" w:type="dxa"/>
         <w:tblCellMar>
           <w:left w:w="0" w:type="dxa"/>
           <w:right w:w="0" w:type="dxa"/>
@@ -1479,7 +1434,7 @@
       </w:tblPr>
       <w:tblGrid>
         <w:gridCol w:w="1522"/>
-        <w:gridCol w:w="8550"/>
+        <w:gridCol w:w="8460"/>
       </w:tblGrid>
       <w:tr>
         <w:tc>
@@ -1520,7 +1475,7 @@
         </w:tc>
         <w:tc>
           <w:tcPr>
-            <w:tcW w:w="8550" w:type="dxa"/>
+            <w:tcW w:w="8460" w:type="dxa"/>
             <w:tcBorders>
               <w:top w:val="single" w:sz="6" w:space="0" w:color="CCCCCC"/>
               <w:left w:val="single" w:sz="6" w:space="0" w:color="CCCCCC"/>
@@ -1578,39 +1533,18 @@
           <w:p>
             <w:r>
               <w:rPr>
-                <w:rStyle w:val="schedtime"/>
-                <w:rFonts w:ascii="inherit" w:eastAsiaTheme="majorEastAsia" w:hAnsi="inherit"/>
+                <w:rFonts w:ascii="inherit" w:hAnsi="inherit"/>
                 <w:b/>
                 <w:bCs/>
                 <w:bdr w:val="none" w:sz="0" w:space="0" w:color="auto" w:frame="1"/>
               </w:rPr>
-              <w:t>10:55</w:t>
-            </w:r>
-            <w:r>
-              <w:rPr>
-                <w:rStyle w:val="schedtime"/>
-                <w:rFonts w:ascii="inherit" w:eastAsiaTheme="majorEastAsia" w:hAnsi="inherit"/>
-                <w:b/>
-                <w:bCs/>
-                <w:bdr w:val="none" w:sz="0" w:space="0" w:color="auto" w:frame="1"/>
-              </w:rPr>
-              <w:t xml:space="preserve"> </w:t>
-            </w:r>
-            <w:r>
-              <w:rPr>
-                <w:rStyle w:val="schedtime"/>
-                <w:rFonts w:ascii="inherit" w:eastAsiaTheme="majorEastAsia" w:hAnsi="inherit"/>
-                <w:b/>
-                <w:bCs/>
-                <w:bdr w:val="none" w:sz="0" w:space="0" w:color="auto" w:frame="1"/>
-              </w:rPr>
-              <w:t>AM</w:t>
+              <w:t xml:space="preserve">11:00 AM </w:t>
             </w:r>
           </w:p>
         </w:tc>
         <w:tc>
           <w:tcPr>
-            <w:tcW w:w="8550" w:type="dxa"/>
+            <w:tcW w:w="8460" w:type="dxa"/>
             <w:tcBorders>
               <w:top w:val="single" w:sz="6" w:space="0" w:color="CCCCCC"/>
               <w:left w:val="single" w:sz="6" w:space="0" w:color="CCCCCC"/>
@@ -1628,6 +1562,9 @@
             <w:hideMark/>
           </w:tcPr>
           <w:p>
+            <w:pPr>
+              <w:pStyle w:val="talks1"/>
+            </w:pPr>
             <w:r>
               <w:rPr>
                 <w:rFonts w:ascii="inherit" w:hAnsi="inherit"/>
@@ -1635,23 +1572,65 @@
                 <w:bCs/>
                 <w:bdr w:val="none" w:sz="0" w:space="0" w:color="auto" w:frame="1"/>
               </w:rPr>
-              <w:t>Herbert A.</w:t>
-            </w:r>
-            <w:bookmarkStart w:id="0" w:name="_GoBack"/>
-            <w:bookmarkEnd w:id="0"/>
-            <w:r>
-              <w:rPr>
-                <w:rFonts w:ascii="inherit" w:hAnsi="inherit"/>
-                <w:b/>
-                <w:bCs/>
-                <w:bdr w:val="none" w:sz="0" w:space="0" w:color="auto" w:frame="1"/>
-              </w:rPr>
-              <w:t xml:space="preserve"> Simon Award Presentation </w:t>
-            </w:r>
-            <w:r>
-              <w:t>- Pat Langley</w:t>
-            </w:r>
-          </w:p>
+              <w:t>Invited talk - </w:t>
+            </w:r>
+            <w:hyperlink r:id="rId22" w:history="1">
+              <w:r>
+                <w:rPr>
+                  <w:rFonts w:ascii="inherit" w:hAnsi="inherit"/>
+                  <w:b/>
+                  <w:bCs/>
+                  <w:color w:val="4183C4"/>
+                  <w:bdr w:val="none" w:sz="0" w:space="0" w:color="auto" w:frame="1"/>
+                </w:rPr>
+                <w:t>Ute Schmid</w:t>
+              </w:r>
+            </w:hyperlink>
+            <w:r>
+              <w:br/>
+            </w:r>
+            <w:hyperlink r:id="rId23" w:history="1">
+              <w:r>
+                <w:rPr>
+                  <w:color w:val="4183C4"/>
+                  <w:bdr w:val="none" w:sz="0" w:space="0" w:color="auto" w:frame="1"/>
+                </w:rPr>
+                <w:t>Head of the Cognitive Systems Group, University of Bamberg</w:t>
+              </w:r>
+            </w:hyperlink>
+            <w:r>
+              <w:br/>
+            </w:r>
+            <w:hyperlink r:id="rId24" w:anchor="schmid" w:history="1">
+              <w:r>
+                <w:t>Reconciling knowledge-bas</w:t>
+              </w:r>
+              <w:r>
+                <w:t>e</w:t>
+              </w:r>
+              <w:r>
+                <w:t>d and data-driven AI for hum</w:t>
+              </w:r>
+              <w:r>
+                <w:t>a</w:t>
+              </w:r>
+              <w:r>
+                <w:t>n</w:t>
+              </w:r>
+              <w:r>
+                <w:t>-in-the-loop machine learning</w:t>
+              </w:r>
+            </w:hyperlink>
+            <w:r>
+              <w:rPr>
+                <w:rFonts w:ascii="Helvetica Neue" w:hAnsi="Helvetica Neue"/>
+                <w:color w:val="404040"/>
+                <w:shd w:val="clear" w:color="auto" w:fill="F8F8F8"/>
+              </w:rPr>
+              <w:t> </w:t>
+            </w:r>
+          </w:p>
+          <w:p/>
         </w:tc>
       </w:tr>
       <w:tr>
@@ -1676,19 +1655,18 @@
           <w:p>
             <w:r>
               <w:rPr>
-                <w:rStyle w:val="schedtime"/>
-                <w:rFonts w:ascii="inherit" w:eastAsiaTheme="majorEastAsia" w:hAnsi="inherit"/>
+                <w:rFonts w:ascii="inherit" w:hAnsi="inherit"/>
                 <w:b/>
                 <w:bCs/>
                 <w:bdr w:val="none" w:sz="0" w:space="0" w:color="auto" w:frame="1"/>
               </w:rPr>
-              <w:t xml:space="preserve">11:00 AM </w:t>
+              <w:t xml:space="preserve">11:45 AM </w:t>
             </w:r>
           </w:p>
         </w:tc>
         <w:tc>
           <w:tcPr>
-            <w:tcW w:w="8550" w:type="dxa"/>
+            <w:tcW w:w="8460" w:type="dxa"/>
             <w:tcBorders>
               <w:top w:val="single" w:sz="6" w:space="0" w:color="CCCCCC"/>
               <w:left w:val="single" w:sz="6" w:space="0" w:color="CCCCCC"/>
@@ -1713,71 +1691,53 @@
                 <w:bCs/>
                 <w:bdr w:val="none" w:sz="0" w:space="0" w:color="auto" w:frame="1"/>
               </w:rPr>
-              <w:t>Herbert A.</w:t>
-            </w:r>
-            <w:r>
-              <w:rPr>
-                <w:rFonts w:ascii="inherit" w:hAnsi="inherit"/>
-                <w:b/>
-                <w:bCs/>
-                <w:bdr w:val="none" w:sz="0" w:space="0" w:color="auto" w:frame="1"/>
-              </w:rPr>
-              <w:t xml:space="preserve"> Simon Talk - </w:t>
-            </w:r>
-            <w:hyperlink r:id="rId22" w:history="1">
+              <w:t>Session 5</w:t>
+            </w:r>
+          </w:p>
+          <w:p>
+            <w:pPr>
+              <w:spacing w:before="40"/>
+              <w:ind w:left="144" w:hanging="144"/>
+            </w:pPr>
+            <w:hyperlink r:id="rId25" w:history="1">
               <w:r>
                 <w:rPr>
-                  <w:rStyle w:val="Hyperlink"/>
-                  <w:rFonts w:ascii="inherit" w:hAnsi="inherit"/>
-                  <w:b/>
-                  <w:bCs/>
                   <w:color w:val="4183C4"/>
+                  <w:u w:val="single"/>
                   <w:bdr w:val="none" w:sz="0" w:space="0" w:color="auto" w:frame="1"/>
                 </w:rPr>
-                <w:t>James Allen</w:t>
+                <w:t>Knowledge Engineering in the Long Game of Artificial Intelligence: The Case of Speech Acts</w:t>
               </w:r>
             </w:hyperlink>
             <w:r>
-              <w:rPr>
-                <w:b/>
-                <w:bCs/>
-                <w:bdr w:val="none" w:sz="0" w:space="0" w:color="auto" w:frame="1"/>
-              </w:rPr>
-              <w:t xml:space="preserve">, </w:t>
-            </w:r>
-            <w:hyperlink r:id="rId23" w:history="1">
+              <w:t xml:space="preserve">, Marjorie McShane, Jesse English and Sergei </w:t>
+            </w:r>
+            <w:proofErr w:type="spellStart"/>
+            <w:r>
+              <w:t>Nirenburg</w:t>
+            </w:r>
+            <w:proofErr w:type="spellEnd"/>
+            <w:r>
+              <w:t xml:space="preserve">.  </w:t>
+            </w:r>
+          </w:p>
+          <w:p>
+            <w:pPr>
+              <w:spacing w:before="40"/>
+              <w:ind w:left="144" w:hanging="144"/>
+            </w:pPr>
+            <w:hyperlink r:id="rId26" w:history="1">
               <w:r>
                 <w:rPr>
-                  <w:rStyle w:val="Hyperlink"/>
                   <w:color w:val="4183C4"/>
+                  <w:u w:val="single"/>
                   <w:bdr w:val="none" w:sz="0" w:space="0" w:color="auto" w:frame="1"/>
                 </w:rPr>
-                <w:t>University of Rochester</w:t>
+                <w:t>Language Models as a Knowledge Source for Cognitive Agents</w:t>
               </w:r>
             </w:hyperlink>
             <w:r>
-              <w:t> </w:t>
-            </w:r>
-            <w:r>
-              <w:t>and IHMC</w:t>
-            </w:r>
-          </w:p>
-          <w:p>
-            <w:r>
-              <w:t xml:space="preserve"> </w:t>
-            </w:r>
-            <w:hyperlink r:id="rId24" w:anchor="allen" w:history="1">
-              <w:r>
-                <w:rPr>
-                  <w:rStyle w:val="Hyperlink"/>
-                  <w:color w:val="4183C4"/>
-                  <w:bdr w:val="none" w:sz="0" w:space="0" w:color="auto" w:frame="1"/>
-                </w:rPr>
-                <w:t>Conversational systems: Past, Present and future</w:t>
-              </w:r>
-            </w:hyperlink>
-            <w:r>
-              <w:t> </w:t>
+              <w:t>, Robert Wray, James Kirk and John Laird. </w:t>
             </w:r>
           </w:p>
         </w:tc>
@@ -1804,19 +1764,18 @@
           <w:p>
             <w:r>
               <w:rPr>
-                <w:rStyle w:val="schedtime"/>
-                <w:rFonts w:ascii="inherit" w:eastAsiaTheme="majorEastAsia" w:hAnsi="inherit"/>
+                <w:rFonts w:ascii="inherit" w:hAnsi="inherit"/>
                 <w:b/>
                 <w:bCs/>
                 <w:bdr w:val="none" w:sz="0" w:space="0" w:color="auto" w:frame="1"/>
               </w:rPr>
-              <w:t xml:space="preserve">11:45 AM </w:t>
+              <w:t xml:space="preserve">12:45 PM </w:t>
             </w:r>
           </w:p>
         </w:tc>
         <w:tc>
           <w:tcPr>
-            <w:tcW w:w="8550" w:type="dxa"/>
+            <w:tcW w:w="8460" w:type="dxa"/>
             <w:tcBorders>
               <w:top w:val="single" w:sz="6" w:space="0" w:color="CCCCCC"/>
               <w:left w:val="single" w:sz="6" w:space="0" w:color="CCCCCC"/>
@@ -1841,61 +1800,7 @@
                 <w:bCs/>
                 <w:bdr w:val="none" w:sz="0" w:space="0" w:color="auto" w:frame="1"/>
               </w:rPr>
-              <w:t>Session 5</w:t>
-            </w:r>
-          </w:p>
-          <w:p>
-            <w:pPr>
-              <w:numPr>
-                <w:ilvl w:val="0"/>
-                <w:numId w:val="5"/>
-              </w:numPr>
-              <w:ind w:left="0"/>
-              <w:textAlignment w:val="baseline"/>
-            </w:pPr>
-            <w:hyperlink r:id="rId25" w:history="1">
-              <w:r>
-                <w:rPr>
-                  <w:rStyle w:val="Hyperlink"/>
-                  <w:color w:val="4183C4"/>
-                  <w:bdr w:val="none" w:sz="0" w:space="0" w:color="auto" w:frame="1"/>
-                </w:rPr>
-                <w:t>Knowledge Engineering in the Long Game of Artificial Intelligence: The Case of Speech Acts</w:t>
-              </w:r>
-            </w:hyperlink>
-            <w:r>
-              <w:t xml:space="preserve">, Marjorie McShane, Jesse English and Sergei </w:t>
-            </w:r>
-            <w:proofErr w:type="spellStart"/>
-            <w:r>
-              <w:t>Nirenburg</w:t>
-            </w:r>
-            <w:proofErr w:type="spellEnd"/>
-            <w:r>
-              <w:t>. </w:t>
-            </w:r>
-          </w:p>
-          <w:p>
-            <w:pPr>
-              <w:numPr>
-                <w:ilvl w:val="0"/>
-                <w:numId w:val="5"/>
-              </w:numPr>
-              <w:ind w:left="0"/>
-              <w:textAlignment w:val="baseline"/>
-            </w:pPr>
-            <w:hyperlink r:id="rId26" w:history="1">
-              <w:r>
-                <w:rPr>
-                  <w:rStyle w:val="Hyperlink"/>
-                  <w:color w:val="4183C4"/>
-                  <w:bdr w:val="none" w:sz="0" w:space="0" w:color="auto" w:frame="1"/>
-                </w:rPr>
-                <w:t>Language Models as a Knowledge Source for Cognitive Agents</w:t>
-              </w:r>
-            </w:hyperlink>
-            <w:r>
-              <w:t>, Robert Wray, James Kirk and John Laird. </w:t>
+              <w:t>Break</w:t>
             </w:r>
           </w:p>
         </w:tc>
@@ -1922,19 +1827,18 @@
           <w:p>
             <w:r>
               <w:rPr>
-                <w:rStyle w:val="schedtime"/>
-                <w:rFonts w:ascii="inherit" w:eastAsiaTheme="majorEastAsia" w:hAnsi="inherit"/>
+                <w:rFonts w:ascii="inherit" w:hAnsi="inherit"/>
                 <w:b/>
                 <w:bCs/>
                 <w:bdr w:val="none" w:sz="0" w:space="0" w:color="auto" w:frame="1"/>
               </w:rPr>
-              <w:t xml:space="preserve">12:45 PM </w:t>
+              <w:t xml:space="preserve">1:10 PM </w:t>
             </w:r>
           </w:p>
         </w:tc>
         <w:tc>
           <w:tcPr>
-            <w:tcW w:w="8550" w:type="dxa"/>
+            <w:tcW w:w="8460" w:type="dxa"/>
             <w:tcBorders>
               <w:top w:val="single" w:sz="6" w:space="0" w:color="CCCCCC"/>
               <w:left w:val="single" w:sz="6" w:space="0" w:color="CCCCCC"/>
@@ -1959,7 +1863,10 @@
                 <w:bCs/>
                 <w:bdr w:val="none" w:sz="0" w:space="0" w:color="auto" w:frame="1"/>
               </w:rPr>
-              <w:t>Break</w:t>
+              <w:t>Herbert A. Simon Award Presentation </w:t>
+            </w:r>
+            <w:r>
+              <w:t>- Pat Langley</w:t>
             </w:r>
           </w:p>
         </w:tc>
@@ -1986,8 +1893,7 @@
           <w:p>
             <w:r>
               <w:rPr>
-                <w:rStyle w:val="schedtime"/>
-                <w:rFonts w:ascii="inherit" w:eastAsiaTheme="majorEastAsia" w:hAnsi="inherit"/>
+                <w:rFonts w:ascii="inherit" w:hAnsi="inherit"/>
                 <w:b/>
                 <w:bCs/>
                 <w:bdr w:val="none" w:sz="0" w:space="0" w:color="auto" w:frame="1"/>
@@ -1998,7 +1904,7 @@
         </w:tc>
         <w:tc>
           <w:tcPr>
-            <w:tcW w:w="8550" w:type="dxa"/>
+            <w:tcW w:w="8460" w:type="dxa"/>
             <w:tcBorders>
               <w:top w:val="single" w:sz="6" w:space="0" w:color="CCCCCC"/>
               <w:left w:val="single" w:sz="6" w:space="0" w:color="CCCCCC"/>
@@ -2016,6 +1922,9 @@
             <w:hideMark/>
           </w:tcPr>
           <w:p>
+            <w:pPr>
+              <w:pStyle w:val="talks1"/>
+            </w:pPr>
             <w:r>
               <w:rPr>
                 <w:rFonts w:ascii="inherit" w:hAnsi="inherit"/>
@@ -2023,19 +1932,19 @@
                 <w:bCs/>
                 <w:bdr w:val="none" w:sz="0" w:space="0" w:color="auto" w:frame="1"/>
               </w:rPr>
-              <w:t>Invited talk - </w:t>
+              <w:t>Herbert A. Simon Award Talk - </w:t>
             </w:r>
             <w:hyperlink r:id="rId27" w:history="1">
               <w:r>
                 <w:rPr>
-                  <w:rStyle w:val="Hyperlink"/>
                   <w:rFonts w:ascii="inherit" w:hAnsi="inherit"/>
                   <w:b/>
                   <w:bCs/>
                   <w:color w:val="4183C4"/>
+                  <w:u w:val="single"/>
                   <w:bdr w:val="none" w:sz="0" w:space="0" w:color="auto" w:frame="1"/>
                 </w:rPr>
-                <w:t>Ute Schmid</w:t>
+                <w:t>James Allen</w:t>
               </w:r>
             </w:hyperlink>
             <w:r>
@@ -2044,28 +1953,44 @@
             <w:hyperlink r:id="rId28" w:history="1">
               <w:r>
                 <w:rPr>
-                  <w:rStyle w:val="Hyperlink"/>
                   <w:color w:val="4183C4"/>
+                  <w:u w:val="single"/>
                   <w:bdr w:val="none" w:sz="0" w:space="0" w:color="auto" w:frame="1"/>
                 </w:rPr>
-                <w:t>Head of the Cognitive Systems Group, University of Bamberg</w:t>
+                <w:t>University of Rochester</w:t>
               </w:r>
             </w:hyperlink>
             <w:r>
-              <w:br/>
-            </w:r>
-            <w:hyperlink r:id="rId29" w:anchor="schmid" w:history="1">
+              <w:t> and </w:t>
+            </w:r>
+            <w:hyperlink r:id="rId29" w:history="1">
               <w:r>
                 <w:rPr>
-                  <w:rStyle w:val="Hyperlink"/>
                   <w:color w:val="4183C4"/>
+                  <w:u w:val="single"/>
                   <w:bdr w:val="none" w:sz="0" w:space="0" w:color="auto" w:frame="1"/>
                 </w:rPr>
-                <w:t>Reconciling knowledge-based and data-driven AI for human-in-the-loop</w:t>
+                <w:t>IHMC</w:t>
               </w:r>
             </w:hyperlink>
             <w:r>
-              <w:t> machine learning </w:t>
+              <w:t>, Founding Fellow of AAAI</w:t>
+            </w:r>
+            <w:r>
+              <w:br/>
+            </w:r>
+            <w:hyperlink r:id="rId30" w:anchor="allen" w:history="1">
+              <w:r>
+                <w:rPr>
+                  <w:color w:val="4183C4"/>
+                  <w:u w:val="single"/>
+                  <w:bdr w:val="none" w:sz="0" w:space="0" w:color="auto" w:frame="1"/>
+                </w:rPr>
+                <w:t>Conversational systems: Past, Present and future</w:t>
+              </w:r>
+            </w:hyperlink>
+            <w:r>
+              <w:t> </w:t>
             </w:r>
           </w:p>
         </w:tc>
@@ -2092,8 +2017,7 @@
           <w:p>
             <w:r>
               <w:rPr>
-                <w:rStyle w:val="schedtime"/>
-                <w:rFonts w:ascii="inherit" w:eastAsiaTheme="majorEastAsia" w:hAnsi="inherit"/>
+                <w:rFonts w:ascii="inherit" w:hAnsi="inherit"/>
                 <w:b/>
                 <w:bCs/>
                 <w:bdr w:val="none" w:sz="0" w:space="0" w:color="auto" w:frame="1"/>
@@ -2104,7 +2028,7 @@
         </w:tc>
         <w:tc>
           <w:tcPr>
-            <w:tcW w:w="8550" w:type="dxa"/>
+            <w:tcW w:w="8460" w:type="dxa"/>
             <w:tcBorders>
               <w:top w:val="single" w:sz="6" w:space="0" w:color="CCCCCC"/>
               <w:left w:val="single" w:sz="6" w:space="0" w:color="CCCCCC"/>
@@ -2134,23 +2058,44 @@
           </w:p>
           <w:p>
             <w:pPr>
-              <w:numPr>
-                <w:ilvl w:val="0"/>
-                <w:numId w:val="6"/>
-              </w:numPr>
-              <w:ind w:left="0"/>
-              <w:textAlignment w:val="baseline"/>
+              <w:pStyle w:val="talks1"/>
             </w:pPr>
-            <w:hyperlink r:id="rId30" w:history="1">
-              <w:r>
-                <w:rPr>
-                  <w:rStyle w:val="Hyperlink"/>
-                  <w:color w:val="4183C4"/>
-                  <w:bdr w:val="none" w:sz="0" w:space="0" w:color="auto" w:frame="1"/>
-                </w:rPr>
-                <w:t>The Impact of Partner Expressions on Felt Emotion in the Iterated Prisoner’s Dilemma: An Event-level Analysis</w:t>
-              </w:r>
-            </w:hyperlink>
+            <w:r>
+              <w:fldChar w:fldCharType="begin"/>
+            </w:r>
+            <w:r>
+              <w:instrText xml:space="preserve"> HYPERLINK "http://localhost:4000/acs2021/data/ACS-21_paper_24.pdf" </w:instrText>
+            </w:r>
+            <w:r>
+              <w:fldChar w:fldCharType="separate"/>
+            </w:r>
+            <w:r>
+              <w:rPr>
+                <w:color w:val="4183C4"/>
+                <w:u w:val="single"/>
+                <w:bdr w:val="none" w:sz="0" w:space="0" w:color="auto" w:frame="1"/>
+              </w:rPr>
+              <w:t>The Impact of Partner Expressions on Felt Emotion in the Iterated Prisoner’s D</w:t>
+            </w:r>
+            <w:r>
+              <w:rPr>
+                <w:color w:val="4183C4"/>
+                <w:u w:val="single"/>
+                <w:bdr w:val="none" w:sz="0" w:space="0" w:color="auto" w:frame="1"/>
+              </w:rPr>
+              <w:t>i</w:t>
+            </w:r>
+            <w:r>
+              <w:rPr>
+                <w:color w:val="4183C4"/>
+                <w:u w:val="single"/>
+                <w:bdr w:val="none" w:sz="0" w:space="0" w:color="auto" w:frame="1"/>
+              </w:rPr>
+              <w:t>lemma: An Event-level Analysis</w:t>
+            </w:r>
+            <w:r>
+              <w:fldChar w:fldCharType="end"/>
+            </w:r>
             <w:r>
               <w:t xml:space="preserve">, M. Angelika-Nikita, C.M. de Melo, K. Terada, G. Lucas and J. </w:t>
             </w:r>
@@ -2165,18 +2110,13 @@
           </w:p>
           <w:p>
             <w:pPr>
-              <w:numPr>
-                <w:ilvl w:val="0"/>
-                <w:numId w:val="6"/>
-              </w:numPr>
-              <w:ind w:left="0"/>
-              <w:textAlignment w:val="baseline"/>
+              <w:pStyle w:val="talks1"/>
             </w:pPr>
             <w:hyperlink r:id="rId31" w:history="1">
               <w:r>
                 <w:rPr>
-                  <w:rStyle w:val="Hyperlink"/>
                   <w:color w:val="4183C4"/>
+                  <w:u w:val="single"/>
                   <w:bdr w:val="none" w:sz="0" w:space="0" w:color="auto" w:frame="1"/>
                 </w:rPr>
                 <w:t>Towards a Cognitive Model of Collaborative Memory</w:t>
@@ -2218,8 +2158,7 @@
           <w:p>
             <w:r>
               <w:rPr>
-                <w:rStyle w:val="schedtime"/>
-                <w:rFonts w:ascii="inherit" w:eastAsiaTheme="majorEastAsia" w:hAnsi="inherit"/>
+                <w:rFonts w:ascii="inherit" w:hAnsi="inherit"/>
                 <w:b/>
                 <w:bCs/>
                 <w:bdr w:val="none" w:sz="0" w:space="0" w:color="auto" w:frame="1"/>
@@ -2230,7 +2169,7 @@
         </w:tc>
         <w:tc>
           <w:tcPr>
-            <w:tcW w:w="8550" w:type="dxa"/>
+            <w:tcW w:w="8460" w:type="dxa"/>
             <w:tcBorders>
               <w:top w:val="single" w:sz="6" w:space="0" w:color="CCCCCC"/>
               <w:left w:val="single" w:sz="6" w:space="0" w:color="CCCCCC"/>
@@ -2282,8 +2221,7 @@
           <w:p>
             <w:r>
               <w:rPr>
-                <w:rStyle w:val="schedtime"/>
-                <w:rFonts w:ascii="inherit" w:eastAsiaTheme="majorEastAsia" w:hAnsi="inherit"/>
+                <w:rFonts w:ascii="inherit" w:hAnsi="inherit"/>
                 <w:b/>
                 <w:bCs/>
                 <w:bdr w:val="none" w:sz="0" w:space="0" w:color="auto" w:frame="1"/>
@@ -2294,7 +2232,7 @@
         </w:tc>
         <w:tc>
           <w:tcPr>
-            <w:tcW w:w="8550" w:type="dxa"/>
+            <w:tcW w:w="8460" w:type="dxa"/>
             <w:tcBorders>
               <w:top w:val="single" w:sz="6" w:space="0" w:color="CCCCCC"/>
               <w:left w:val="single" w:sz="6" w:space="0" w:color="CCCCCC"/>
@@ -2346,18 +2284,13 @@
           </w:p>
           <w:p>
             <w:pPr>
-              <w:numPr>
-                <w:ilvl w:val="0"/>
-                <w:numId w:val="7"/>
-              </w:numPr>
-              <w:ind w:left="0"/>
-              <w:textAlignment w:val="baseline"/>
+              <w:pStyle w:val="talks1"/>
             </w:pPr>
             <w:hyperlink r:id="rId32" w:history="1">
               <w:r>
                 <w:rPr>
-                  <w:rStyle w:val="Hyperlink"/>
                   <w:color w:val="4183C4"/>
+                  <w:u w:val="single"/>
                   <w:bdr w:val="none" w:sz="0" w:space="0" w:color="auto" w:frame="1"/>
                 </w:rPr>
                 <w:t>Language Generation for Broad-Coverage, Explainable Cognitive Systems</w:t>
@@ -2369,18 +2302,13 @@
           </w:p>
           <w:p>
             <w:pPr>
-              <w:numPr>
-                <w:ilvl w:val="0"/>
-                <w:numId w:val="7"/>
-              </w:numPr>
-              <w:ind w:left="0"/>
-              <w:textAlignment w:val="baseline"/>
+              <w:pStyle w:val="talks1"/>
             </w:pPr>
             <w:hyperlink r:id="rId33" w:history="1">
               <w:r>
                 <w:rPr>
-                  <w:rStyle w:val="Hyperlink"/>
                   <w:color w:val="4183C4"/>
+                  <w:u w:val="single"/>
                   <w:bdr w:val="none" w:sz="0" w:space="0" w:color="auto" w:frame="1"/>
                 </w:rPr>
                 <w:t>Physical Reasoning in an Open World</w:t>
@@ -2400,18 +2328,13 @@
           </w:p>
           <w:p>
             <w:pPr>
-              <w:numPr>
-                <w:ilvl w:val="0"/>
-                <w:numId w:val="7"/>
-              </w:numPr>
-              <w:ind w:left="0"/>
-              <w:textAlignment w:val="baseline"/>
+              <w:pStyle w:val="talks1"/>
             </w:pPr>
             <w:hyperlink r:id="rId34" w:history="1">
               <w:r>
                 <w:rPr>
-                  <w:rStyle w:val="Hyperlink"/>
                   <w:color w:val="4183C4"/>
+                  <w:u w:val="single"/>
                   <w:bdr w:val="none" w:sz="0" w:space="0" w:color="auto" w:frame="1"/>
                 </w:rPr>
                 <w:t>Task Modifiers for HTN Planning and Acting</w:t>
@@ -2444,18 +2367,13 @@
           </w:p>
           <w:p>
             <w:pPr>
-              <w:numPr>
-                <w:ilvl w:val="0"/>
-                <w:numId w:val="7"/>
-              </w:numPr>
-              <w:ind w:left="0"/>
-              <w:textAlignment w:val="baseline"/>
+              <w:pStyle w:val="talks1"/>
             </w:pPr>
             <w:hyperlink r:id="rId35" w:history="1">
               <w:r>
                 <w:rPr>
-                  <w:rStyle w:val="Hyperlink"/>
                   <w:color w:val="4183C4"/>
+                  <w:u w:val="single"/>
                   <w:bdr w:val="none" w:sz="0" w:space="0" w:color="auto" w:frame="1"/>
                 </w:rPr>
                 <w:t>Finding Trolls Under Bridges: Preliminary Work on a Motif Detector</w:t>
@@ -2478,23 +2396,18 @@
             </w:r>
             <w:proofErr w:type="spellEnd"/>
             <w:r>
-              <w:t>, D. C. Estrada, D. Gomez, J. Zeng, D. McDonald, C. Miller and M. A. Finlayson</w:t>
+              <w:t>, D. C. Estrada, D. Gomez, J. Zeng, D. McDonald, C. Miller and M. A. Finlayson </w:t>
             </w:r>
           </w:p>
           <w:p>
             <w:pPr>
-              <w:numPr>
-                <w:ilvl w:val="0"/>
-                <w:numId w:val="7"/>
-              </w:numPr>
-              <w:ind w:left="0"/>
-              <w:textAlignment w:val="baseline"/>
+              <w:pStyle w:val="talks1"/>
             </w:pPr>
             <w:hyperlink r:id="rId36" w:history="1">
               <w:r>
                 <w:rPr>
-                  <w:rStyle w:val="Hyperlink"/>
                   <w:color w:val="4183C4"/>
+                  <w:u w:val="single"/>
                   <w:bdr w:val="none" w:sz="0" w:space="0" w:color="auto" w:frame="1"/>
                 </w:rPr>
                 <w:t>Lensing Machines: Representing Perspective in Latent Variable Models</w:t>
@@ -2514,18 +2427,13 @@
           </w:p>
           <w:p>
             <w:pPr>
-              <w:numPr>
-                <w:ilvl w:val="0"/>
-                <w:numId w:val="7"/>
-              </w:numPr>
-              <w:ind w:left="0"/>
-              <w:textAlignment w:val="baseline"/>
+              <w:pStyle w:val="talks1"/>
             </w:pPr>
             <w:hyperlink r:id="rId37" w:history="1">
               <w:r>
                 <w:rPr>
-                  <w:rStyle w:val="Hyperlink"/>
                   <w:color w:val="4183C4"/>
+                  <w:u w:val="single"/>
                   <w:bdr w:val="none" w:sz="0" w:space="0" w:color="auto" w:frame="1"/>
                 </w:rPr>
                 <w:t xml:space="preserve">An </w:t>
@@ -2533,8 +2441,8 @@
               <w:proofErr w:type="spellStart"/>
               <w:r>
                 <w:rPr>
-                  <w:rStyle w:val="Hyperlink"/>
                   <w:color w:val="4183C4"/>
+                  <w:u w:val="single"/>
                   <w:bdr w:val="none" w:sz="0" w:space="0" w:color="auto" w:frame="1"/>
                 </w:rPr>
                 <w:t>explainability</w:t>
@@ -2542,8 +2450,8 @@
               <w:proofErr w:type="spellEnd"/>
               <w:r>
                 <w:rPr>
-                  <w:rStyle w:val="Hyperlink"/>
                   <w:color w:val="4183C4"/>
+                  <w:u w:val="single"/>
                   <w:bdr w:val="none" w:sz="0" w:space="0" w:color="auto" w:frame="1"/>
                 </w:rPr>
                 <w:t xml:space="preserve"> analysis of a sentiment prediction task using a transformer-based attention filter</w:t>
@@ -2566,13 +2474,7 @@
             </w:r>
             <w:proofErr w:type="spellEnd"/>
             <w:r>
-              <w:t xml:space="preserve"> Tan, J</w:t>
-            </w:r>
-            <w:r>
-              <w:t>.</w:t>
-            </w:r>
-            <w:r>
-              <w:t xml:space="preserve"> </w:t>
+              <w:t xml:space="preserve"> Tan, Joshua </w:t>
             </w:r>
             <w:proofErr w:type="spellStart"/>
             <w:r>
@@ -2580,25 +2482,7 @@
             </w:r>
             <w:proofErr w:type="spellEnd"/>
             <w:r>
-              <w:t>, D</w:t>
-            </w:r>
-            <w:r>
-              <w:t>.</w:t>
-            </w:r>
-            <w:r>
-              <w:t xml:space="preserve"> Benavides-Prado, Y</w:t>
-            </w:r>
-            <w:r>
-              <w:t>.</w:t>
-            </w:r>
-            <w:r>
-              <w:t xml:space="preserve"> Chen, M</w:t>
-            </w:r>
-            <w:r>
-              <w:t>.</w:t>
-            </w:r>
-            <w:r>
-              <w:t xml:space="preserve"> </w:t>
+              <w:t xml:space="preserve">, Diana Benavides-Prado, Yang Chen, Mark </w:t>
             </w:r>
             <w:proofErr w:type="spellStart"/>
             <w:r>
@@ -2606,37 +2490,15 @@
             </w:r>
             <w:proofErr w:type="spellEnd"/>
             <w:r>
-              <w:t>, L</w:t>
-            </w:r>
-            <w:r>
-              <w:t>.</w:t>
-            </w:r>
-            <w:r>
-              <w:t xml:space="preserve"> Lee, A</w:t>
-            </w:r>
-            <w:r>
-              <w:t>.</w:t>
-            </w:r>
-            <w:r>
-              <w:t xml:space="preserve"> Y</w:t>
-            </w:r>
-            <w:r>
-              <w:t>.</w:t>
-            </w:r>
-            <w:r>
-              <w:t xml:space="preserve"> Peng, P</w:t>
-            </w:r>
-            <w:r>
-              <w:t>.</w:t>
-            </w:r>
-            <w:r>
-              <w:t xml:space="preserve"> Riddle and M</w:t>
-            </w:r>
-            <w:r>
-              <w:t>.</w:t>
-            </w:r>
-            <w:r>
-              <w:t xml:space="preserve"> </w:t>
+              <w:t xml:space="preserve">, Lia Lee, Alex </w:t>
+            </w:r>
+            <w:proofErr w:type="spellStart"/>
+            <w:r>
+              <w:t>Yuxuan</w:t>
+            </w:r>
+            <w:proofErr w:type="spellEnd"/>
+            <w:r>
+              <w:t xml:space="preserve"> Peng, Patricia Riddle and Michael </w:t>
             </w:r>
             <w:proofErr w:type="spellStart"/>
             <w:r>
@@ -2671,8 +2533,7 @@
           <w:p>
             <w:r>
               <w:rPr>
-                <w:rStyle w:val="schedtime"/>
-                <w:rFonts w:ascii="inherit" w:eastAsiaTheme="majorEastAsia" w:hAnsi="inherit"/>
+                <w:rFonts w:ascii="inherit" w:hAnsi="inherit"/>
                 <w:b/>
                 <w:bCs/>
                 <w:bdr w:val="none" w:sz="0" w:space="0" w:color="auto" w:frame="1"/>
@@ -2683,7 +2544,7 @@
         </w:tc>
         <w:tc>
           <w:tcPr>
-            <w:tcW w:w="8550" w:type="dxa"/>
+            <w:tcW w:w="8460" w:type="dxa"/>
             <w:tcBorders>
               <w:top w:val="single" w:sz="6" w:space="0" w:color="CCCCCC"/>
               <w:left w:val="single" w:sz="6" w:space="0" w:color="CCCCCC"/>
@@ -2735,8 +2596,7 @@
           <w:p>
             <w:r>
               <w:rPr>
-                <w:rStyle w:val="schedtime"/>
-                <w:rFonts w:ascii="inherit" w:eastAsiaTheme="majorEastAsia" w:hAnsi="inherit"/>
+                <w:rFonts w:ascii="inherit" w:hAnsi="inherit"/>
                 <w:b/>
                 <w:bCs/>
                 <w:bdr w:val="none" w:sz="0" w:space="0" w:color="auto" w:frame="1"/>
@@ -2747,7 +2607,7 @@
         </w:tc>
         <w:tc>
           <w:tcPr>
-            <w:tcW w:w="8550" w:type="dxa"/>
+            <w:tcW w:w="8460" w:type="dxa"/>
             <w:tcBorders>
               <w:top w:val="single" w:sz="6" w:space="0" w:color="CCCCCC"/>
               <w:left w:val="single" w:sz="6" w:space="0" w:color="CCCCCC"/>
@@ -2779,23 +2639,12 @@
       </w:tr>
     </w:tbl>
     <w:p>
-      <w:r>
+      <w:pPr>
+        <w:shd w:val="clear" w:color="auto" w:fill="FFFFFF"/>
+        <w:textAlignment w:val="baseline"/>
         <w:rPr>
           <w:rFonts w:ascii="Helvetica Neue" w:hAnsi="Helvetica Neue"/>
-          <w:i/>
           <w:color w:val="404040"/>
-          <w:sz w:val="21"/>
-        </w:rPr>
-        <w:t>*Schedule still subject to change. Please note that all times are Eastern Time (GMT-5). Talks will be recorded and made available on YouTube.</w:t>
-      </w:r>
-    </w:p>
-    <w:p>
-      <w:pPr>
-        <w:jc w:val="center"/>
-        <w:rPr>
-          <w:b/>
-          <w:sz w:val="32"/>
-          <w:szCs w:val="32"/>
         </w:rPr>
       </w:pPr>
     </w:p>
@@ -2825,7 +2674,6 @@
           <w:sz w:val="32"/>
           <w:szCs w:val="32"/>
         </w:rPr>
-        <w:lastRenderedPageBreak/>
         <w:t>Thursday</w:t>
       </w:r>
       <w:r>
@@ -3017,12 +2865,7 @@
           </w:p>
           <w:p>
             <w:pPr>
-              <w:numPr>
-                <w:ilvl w:val="0"/>
-                <w:numId w:val="8"/>
-              </w:numPr>
-              <w:ind w:left="0"/>
-              <w:textAlignment w:val="baseline"/>
+              <w:pStyle w:val="talks1"/>
             </w:pPr>
             <w:hyperlink r:id="rId38" w:history="1">
               <w:r>
@@ -3096,12 +2939,7 @@
           </w:p>
           <w:p>
             <w:pPr>
-              <w:numPr>
-                <w:ilvl w:val="0"/>
-                <w:numId w:val="8"/>
-              </w:numPr>
-              <w:ind w:left="0"/>
-              <w:textAlignment w:val="baseline"/>
+              <w:pStyle w:val="talks1"/>
             </w:pPr>
             <w:hyperlink r:id="rId39" w:history="1">
               <w:r>
@@ -3143,12 +2981,7 @@
           </w:p>
           <w:p>
             <w:pPr>
-              <w:numPr>
-                <w:ilvl w:val="0"/>
-                <w:numId w:val="8"/>
-              </w:numPr>
-              <w:ind w:left="0"/>
-              <w:textAlignment w:val="baseline"/>
+              <w:pStyle w:val="talks1"/>
             </w:pPr>
             <w:hyperlink r:id="rId40" w:history="1">
               <w:r>
@@ -3306,6 +3139,9 @@
             <w:hideMark/>
           </w:tcPr>
           <w:p>
+            <w:pPr>
+              <w:pStyle w:val="talks1"/>
+            </w:pPr>
             <w:r>
               <w:rPr>
                 <w:rFonts w:ascii="inherit" w:hAnsi="inherit"/>
@@ -3501,12 +3337,7 @@
           </w:p>
           <w:p>
             <w:pPr>
-              <w:numPr>
-                <w:ilvl w:val="0"/>
-                <w:numId w:val="9"/>
-              </w:numPr>
-              <w:ind w:left="0"/>
-              <w:textAlignment w:val="baseline"/>
+              <w:pStyle w:val="talks1"/>
             </w:pPr>
             <w:hyperlink r:id="rId45" w:history="1">
               <w:r>
@@ -3690,12 +3521,7 @@
           </w:p>
           <w:p>
             <w:pPr>
-              <w:numPr>
-                <w:ilvl w:val="0"/>
-                <w:numId w:val="10"/>
-              </w:numPr>
-              <w:ind w:left="0"/>
-              <w:textAlignment w:val="baseline"/>
+              <w:pStyle w:val="talks1"/>
             </w:pPr>
             <w:hyperlink r:id="rId46" w:history="1">
               <w:r>
@@ -3721,12 +3547,7 @@
           </w:p>
           <w:p>
             <w:pPr>
-              <w:numPr>
-                <w:ilvl w:val="0"/>
-                <w:numId w:val="10"/>
-              </w:numPr>
-              <w:ind w:left="0"/>
-              <w:textAlignment w:val="baseline"/>
+              <w:pStyle w:val="talks1"/>
             </w:pPr>
             <w:hyperlink r:id="rId47" w:history="1">
               <w:r>
@@ -3760,12 +3581,7 @@
           </w:p>
           <w:p>
             <w:pPr>
-              <w:numPr>
-                <w:ilvl w:val="0"/>
-                <w:numId w:val="10"/>
-              </w:numPr>
-              <w:ind w:left="0"/>
-              <w:textAlignment w:val="baseline"/>
+              <w:pStyle w:val="talks1"/>
             </w:pPr>
             <w:hyperlink r:id="rId48" w:history="1">
               <w:r>
@@ -3791,12 +3607,7 @@
           </w:p>
           <w:p>
             <w:pPr>
-              <w:numPr>
-                <w:ilvl w:val="0"/>
-                <w:numId w:val="10"/>
-              </w:numPr>
-              <w:ind w:left="0"/>
-              <w:textAlignment w:val="baseline"/>
+              <w:pStyle w:val="talks1"/>
             </w:pPr>
             <w:hyperlink r:id="rId49" w:history="1">
               <w:r>
@@ -3822,12 +3633,7 @@
           </w:p>
           <w:p>
             <w:pPr>
-              <w:numPr>
-                <w:ilvl w:val="0"/>
-                <w:numId w:val="10"/>
-              </w:numPr>
-              <w:ind w:left="0"/>
-              <w:textAlignment w:val="baseline"/>
+              <w:pStyle w:val="talks1"/>
             </w:pPr>
             <w:hyperlink r:id="rId50" w:history="1">
               <w:r>
@@ -3885,12 +3691,7 @@
           </w:p>
           <w:p>
             <w:pPr>
-              <w:numPr>
-                <w:ilvl w:val="0"/>
-                <w:numId w:val="10"/>
-              </w:numPr>
-              <w:ind w:left="0"/>
-              <w:textAlignment w:val="baseline"/>
+              <w:pStyle w:val="talks1"/>
             </w:pPr>
             <w:hyperlink r:id="rId51" w:history="1">
               <w:r>
@@ -4058,6 +3859,7 @@
     </w:p>
     <w:sectPr>
       <w:headerReference w:type="default" r:id="rId52"/>
+      <w:footerReference w:type="default" r:id="rId53"/>
       <w:pgSz w:w="12240" w:h="15840"/>
       <w:pgMar w:top="720" w:right="1440" w:bottom="806" w:left="1440" w:header="288" w:footer="288" w:gutter="0"/>
       <w:cols w:space="720"/>
@@ -4084,6 +3886,32 @@
     </w:p>
   </w:endnote>
 </w:endnotes>
+</file>
+
+<file path=word/footer1.xml><?xml version="1.0" encoding="utf-8"?>
+<w:ftr xmlns:wpc="http://schemas.microsoft.com/office/word/2010/wordprocessingCanvas" xmlns:cx="http://schemas.microsoft.com/office/drawing/2014/chartex" xmlns:cx1="http://schemas.microsoft.com/office/drawing/2015/9/8/chartex" xmlns:cx2="http://schemas.microsoft.com/office/drawing/2015/10/21/chartex" xmlns:cx3="http://schemas.microsoft.com/office/drawing/2016/5/9/chartex" xmlns:cx4="http://schemas.microsoft.com/office/drawing/2016/5/10/chartex" xmlns:cx5="http://schemas.microsoft.com/office/drawing/2016/5/11/chartex" xmlns:cx6="http://schemas.microsoft.com/office/drawing/2016/5/12/chartex" xmlns:cx7="http://schemas.microsoft.com/office/drawing/2016/5/13/chartex" xmlns:cx8="http://schemas.microsoft.com/office/drawing/2016/5/14/chartex" xmlns:mc="http://schemas.openxmlformats.org/markup-compatibility/2006" xmlns:aink="http://schemas.microsoft.com/office/drawing/2016/ink" xmlns:am3d="http://schemas.microsoft.com/office/drawing/2017/model3d" xmlns:o="urn:schemas-microsoft-com:office:office" xmlns:r="http://schemas.openxmlformats.org/officeDocument/2006/relationships" xmlns:m="http://schemas.openxmlformats.org/officeDocument/2006/math" xmlns:v="urn:schemas-microsoft-com:vml" xmlns:wp14="http://schemas.microsoft.com/office/word/2010/wordprocessingDrawing" xmlns:wp="http://schemas.openxmlformats.org/drawingml/2006/wordprocessingDrawing" xmlns:w10="urn:schemas-microsoft-com:office:word" xmlns:w="http://schemas.openxmlformats.org/wordprocessingml/2006/main" xmlns:w14="http://schemas.microsoft.com/office/word/2010/wordml" xmlns:w15="http://schemas.microsoft.com/office/word/2012/wordml" xmlns:w16cid="http://schemas.microsoft.com/office/word/2016/wordml/cid" xmlns:w16se="http://schemas.microsoft.com/office/word/2015/wordml/symex" xmlns:wpg="http://schemas.microsoft.com/office/word/2010/wordprocessingGroup" xmlns:wpi="http://schemas.microsoft.com/office/word/2010/wordprocessingInk" xmlns:wne="http://schemas.microsoft.com/office/word/2006/wordml" xmlns:wps="http://schemas.microsoft.com/office/word/2010/wordprocessingShape" mc:Ignorable="w14 w15 w16se w16cid wp14">
+  <w:p>
+    <w:pPr>
+      <w:pStyle w:val="Footer"/>
+      <w:rPr>
+        <w:i/>
+      </w:rPr>
+    </w:pPr>
+    <w:r>
+      <w:rPr>
+        <w:i/>
+      </w:rPr>
+      <w:t>Ninth Advances in Cognitive Systems Conference</w:t>
+    </w:r>
+    <w:r>
+      <w:rPr>
+        <w:i/>
+      </w:rPr>
+      <w:tab/>
+      <w:t>November 15-18, 2021</w:t>
+    </w:r>
+  </w:p>
+</w:ftr>
 </file>
 
 <file path=word/footnotes.xml><?xml version="1.0" encoding="utf-8"?>
@@ -4122,6 +3950,345 @@
 <file path=word/numbering.xml><?xml version="1.0" encoding="utf-8"?>
 <w:numbering xmlns:wpc="http://schemas.microsoft.com/office/word/2010/wordprocessingCanvas" xmlns:cx="http://schemas.microsoft.com/office/drawing/2014/chartex" xmlns:cx1="http://schemas.microsoft.com/office/drawing/2015/9/8/chartex" xmlns:cx2="http://schemas.microsoft.com/office/drawing/2015/10/21/chartex" xmlns:cx3="http://schemas.microsoft.com/office/drawing/2016/5/9/chartex" xmlns:cx4="http://schemas.microsoft.com/office/drawing/2016/5/10/chartex" xmlns:cx5="http://schemas.microsoft.com/office/drawing/2016/5/11/chartex" xmlns:cx6="http://schemas.microsoft.com/office/drawing/2016/5/12/chartex" xmlns:cx7="http://schemas.microsoft.com/office/drawing/2016/5/13/chartex" xmlns:cx8="http://schemas.microsoft.com/office/drawing/2016/5/14/chartex" xmlns:mc="http://schemas.openxmlformats.org/markup-compatibility/2006" xmlns:aink="http://schemas.microsoft.com/office/drawing/2016/ink" xmlns:am3d="http://schemas.microsoft.com/office/drawing/2017/model3d" xmlns:o="urn:schemas-microsoft-com:office:office" xmlns:r="http://schemas.openxmlformats.org/officeDocument/2006/relationships" xmlns:m="http://schemas.openxmlformats.org/officeDocument/2006/math" xmlns:v="urn:schemas-microsoft-com:vml" xmlns:wp14="http://schemas.microsoft.com/office/word/2010/wordprocessingDrawing" xmlns:wp="http://schemas.openxmlformats.org/drawingml/2006/wordprocessingDrawing" xmlns:w10="urn:schemas-microsoft-com:office:word" xmlns:w="http://schemas.openxmlformats.org/wordprocessingml/2006/main" xmlns:w14="http://schemas.microsoft.com/office/word/2010/wordml" xmlns:w15="http://schemas.microsoft.com/office/word/2012/wordml" xmlns:w16cid="http://schemas.microsoft.com/office/word/2016/wordml/cid" xmlns:w16se="http://schemas.microsoft.com/office/word/2015/wordml/symex" xmlns:wpg="http://schemas.microsoft.com/office/word/2010/wordprocessingGroup" xmlns:wpi="http://schemas.microsoft.com/office/word/2010/wordprocessingInk" xmlns:wne="http://schemas.microsoft.com/office/word/2006/wordml" xmlns:wps="http://schemas.microsoft.com/office/word/2010/wordprocessingShape" mc:Ignorable="w14 w15 w16se w16cid wp14">
   <w:abstractNum w:abstractNumId="0" w15:restartNumberingAfterBreak="0">
+    <w:nsid w:val="0B6C7206"/>
+    <w:multiLevelType w:val="multilevel"/>
+    <w:tmpl w:val="30A810CA"/>
+    <w:lvl w:ilvl="0">
+      <w:start w:val="1"/>
+      <w:numFmt w:val="decimal"/>
+      <w:lvlText w:val="%1."/>
+      <w:lvlJc w:val="left"/>
+      <w:pPr>
+        <w:tabs>
+          <w:tab w:val="num" w:pos="720"/>
+        </w:tabs>
+        <w:ind w:left="720" w:hanging="360"/>
+      </w:pPr>
+    </w:lvl>
+    <w:lvl w:ilvl="1" w:tentative="1">
+      <w:start w:val="1"/>
+      <w:numFmt w:val="decimal"/>
+      <w:lvlText w:val="%2."/>
+      <w:lvlJc w:val="left"/>
+      <w:pPr>
+        <w:tabs>
+          <w:tab w:val="num" w:pos="1440"/>
+        </w:tabs>
+        <w:ind w:left="1440" w:hanging="360"/>
+      </w:pPr>
+    </w:lvl>
+    <w:lvl w:ilvl="2" w:tentative="1">
+      <w:start w:val="1"/>
+      <w:numFmt w:val="decimal"/>
+      <w:lvlText w:val="%3."/>
+      <w:lvlJc w:val="left"/>
+      <w:pPr>
+        <w:tabs>
+          <w:tab w:val="num" w:pos="2160"/>
+        </w:tabs>
+        <w:ind w:left="2160" w:hanging="360"/>
+      </w:pPr>
+    </w:lvl>
+    <w:lvl w:ilvl="3" w:tentative="1">
+      <w:start w:val="1"/>
+      <w:numFmt w:val="decimal"/>
+      <w:lvlText w:val="%4."/>
+      <w:lvlJc w:val="left"/>
+      <w:pPr>
+        <w:tabs>
+          <w:tab w:val="num" w:pos="2880"/>
+        </w:tabs>
+        <w:ind w:left="2880" w:hanging="360"/>
+      </w:pPr>
+    </w:lvl>
+    <w:lvl w:ilvl="4" w:tentative="1">
+      <w:start w:val="1"/>
+      <w:numFmt w:val="decimal"/>
+      <w:lvlText w:val="%5."/>
+      <w:lvlJc w:val="left"/>
+      <w:pPr>
+        <w:tabs>
+          <w:tab w:val="num" w:pos="3600"/>
+        </w:tabs>
+        <w:ind w:left="3600" w:hanging="360"/>
+      </w:pPr>
+    </w:lvl>
+    <w:lvl w:ilvl="5" w:tentative="1">
+      <w:start w:val="1"/>
+      <w:numFmt w:val="decimal"/>
+      <w:lvlText w:val="%6."/>
+      <w:lvlJc w:val="left"/>
+      <w:pPr>
+        <w:tabs>
+          <w:tab w:val="num" w:pos="4320"/>
+        </w:tabs>
+        <w:ind w:left="4320" w:hanging="360"/>
+      </w:pPr>
+    </w:lvl>
+    <w:lvl w:ilvl="6" w:tentative="1">
+      <w:start w:val="1"/>
+      <w:numFmt w:val="decimal"/>
+      <w:lvlText w:val="%7."/>
+      <w:lvlJc w:val="left"/>
+      <w:pPr>
+        <w:tabs>
+          <w:tab w:val="num" w:pos="5040"/>
+        </w:tabs>
+        <w:ind w:left="5040" w:hanging="360"/>
+      </w:pPr>
+    </w:lvl>
+    <w:lvl w:ilvl="7" w:tentative="1">
+      <w:start w:val="1"/>
+      <w:numFmt w:val="decimal"/>
+      <w:lvlText w:val="%8."/>
+      <w:lvlJc w:val="left"/>
+      <w:pPr>
+        <w:tabs>
+          <w:tab w:val="num" w:pos="5760"/>
+        </w:tabs>
+        <w:ind w:left="5760" w:hanging="360"/>
+      </w:pPr>
+    </w:lvl>
+    <w:lvl w:ilvl="8" w:tentative="1">
+      <w:start w:val="1"/>
+      <w:numFmt w:val="decimal"/>
+      <w:lvlText w:val="%9."/>
+      <w:lvlJc w:val="left"/>
+      <w:pPr>
+        <w:tabs>
+          <w:tab w:val="num" w:pos="6480"/>
+        </w:tabs>
+        <w:ind w:left="6480" w:hanging="360"/>
+      </w:pPr>
+    </w:lvl>
+  </w:abstractNum>
+  <w:abstractNum w:abstractNumId="1" w15:restartNumberingAfterBreak="0">
+    <w:nsid w:val="12E04D9C"/>
+    <w:multiLevelType w:val="multilevel"/>
+    <w:tmpl w:val="E064E3D4"/>
+    <w:lvl w:ilvl="0">
+      <w:start w:val="1"/>
+      <w:numFmt w:val="decimal"/>
+      <w:lvlText w:val="%1."/>
+      <w:lvlJc w:val="left"/>
+      <w:pPr>
+        <w:ind w:left="720" w:hanging="360"/>
+      </w:pPr>
+      <w:rPr>
+        <w:rFonts w:hint="default"/>
+      </w:rPr>
+    </w:lvl>
+    <w:lvl w:ilvl="1">
+      <w:start w:val="1"/>
+      <w:numFmt w:val="decimal"/>
+      <w:lvlText w:val="%2."/>
+      <w:lvlJc w:val="left"/>
+      <w:pPr>
+        <w:tabs>
+          <w:tab w:val="num" w:pos="1440"/>
+        </w:tabs>
+        <w:ind w:left="1440" w:hanging="360"/>
+      </w:pPr>
+    </w:lvl>
+    <w:lvl w:ilvl="2">
+      <w:start w:val="1"/>
+      <w:numFmt w:val="decimal"/>
+      <w:lvlText w:val="%3."/>
+      <w:lvlJc w:val="left"/>
+      <w:pPr>
+        <w:tabs>
+          <w:tab w:val="num" w:pos="2160"/>
+        </w:tabs>
+        <w:ind w:left="2160" w:hanging="360"/>
+      </w:pPr>
+    </w:lvl>
+    <w:lvl w:ilvl="3">
+      <w:start w:val="1"/>
+      <w:numFmt w:val="decimal"/>
+      <w:lvlText w:val="%4."/>
+      <w:lvlJc w:val="left"/>
+      <w:pPr>
+        <w:tabs>
+          <w:tab w:val="num" w:pos="2880"/>
+        </w:tabs>
+        <w:ind w:left="2880" w:hanging="360"/>
+      </w:pPr>
+    </w:lvl>
+    <w:lvl w:ilvl="4">
+      <w:start w:val="1"/>
+      <w:numFmt w:val="decimal"/>
+      <w:lvlText w:val="%5."/>
+      <w:lvlJc w:val="left"/>
+      <w:pPr>
+        <w:tabs>
+          <w:tab w:val="num" w:pos="3600"/>
+        </w:tabs>
+        <w:ind w:left="3600" w:hanging="360"/>
+      </w:pPr>
+    </w:lvl>
+    <w:lvl w:ilvl="5">
+      <w:start w:val="1"/>
+      <w:numFmt w:val="decimal"/>
+      <w:lvlText w:val="%6."/>
+      <w:lvlJc w:val="left"/>
+      <w:pPr>
+        <w:tabs>
+          <w:tab w:val="num" w:pos="4320"/>
+        </w:tabs>
+        <w:ind w:left="4320" w:hanging="360"/>
+      </w:pPr>
+    </w:lvl>
+    <w:lvl w:ilvl="6">
+      <w:start w:val="1"/>
+      <w:numFmt w:val="decimal"/>
+      <w:lvlText w:val="%7."/>
+      <w:lvlJc w:val="left"/>
+      <w:pPr>
+        <w:tabs>
+          <w:tab w:val="num" w:pos="5040"/>
+        </w:tabs>
+        <w:ind w:left="5040" w:hanging="360"/>
+      </w:pPr>
+    </w:lvl>
+    <w:lvl w:ilvl="7">
+      <w:start w:val="1"/>
+      <w:numFmt w:val="decimal"/>
+      <w:lvlText w:val="%8."/>
+      <w:lvlJc w:val="left"/>
+      <w:pPr>
+        <w:tabs>
+          <w:tab w:val="num" w:pos="5760"/>
+        </w:tabs>
+        <w:ind w:left="5760" w:hanging="360"/>
+      </w:pPr>
+    </w:lvl>
+    <w:lvl w:ilvl="8">
+      <w:start w:val="1"/>
+      <w:numFmt w:val="decimal"/>
+      <w:lvlText w:val="%9."/>
+      <w:lvlJc w:val="left"/>
+      <w:pPr>
+        <w:tabs>
+          <w:tab w:val="num" w:pos="6480"/>
+        </w:tabs>
+        <w:ind w:left="6480" w:hanging="360"/>
+      </w:pPr>
+    </w:lvl>
+  </w:abstractNum>
+  <w:abstractNum w:abstractNumId="2" w15:restartNumberingAfterBreak="0">
+    <w:nsid w:val="13E56F8F"/>
+    <w:multiLevelType w:val="multilevel"/>
+    <w:tmpl w:val="BCC41A16"/>
+    <w:lvl w:ilvl="0">
+      <w:start w:val="1"/>
+      <w:numFmt w:val="decimal"/>
+      <w:lvlText w:val="%1."/>
+      <w:lvlJc w:val="left"/>
+      <w:pPr>
+        <w:ind w:left="346" w:hanging="360"/>
+      </w:pPr>
+      <w:rPr>
+        <w:rFonts w:hint="default"/>
+      </w:rPr>
+    </w:lvl>
+    <w:lvl w:ilvl="1" w:tentative="1">
+      <w:start w:val="1"/>
+      <w:numFmt w:val="decimal"/>
+      <w:lvlText w:val="%2."/>
+      <w:lvlJc w:val="left"/>
+      <w:pPr>
+        <w:tabs>
+          <w:tab w:val="num" w:pos="1440"/>
+        </w:tabs>
+        <w:ind w:left="1440" w:hanging="360"/>
+      </w:pPr>
+    </w:lvl>
+    <w:lvl w:ilvl="2" w:tentative="1">
+      <w:start w:val="1"/>
+      <w:numFmt w:val="decimal"/>
+      <w:lvlText w:val="%3."/>
+      <w:lvlJc w:val="left"/>
+      <w:pPr>
+        <w:tabs>
+          <w:tab w:val="num" w:pos="2160"/>
+        </w:tabs>
+        <w:ind w:left="2160" w:hanging="360"/>
+      </w:pPr>
+    </w:lvl>
+    <w:lvl w:ilvl="3" w:tentative="1">
+      <w:start w:val="1"/>
+      <w:numFmt w:val="decimal"/>
+      <w:lvlText w:val="%4."/>
+      <w:lvlJc w:val="left"/>
+      <w:pPr>
+        <w:tabs>
+          <w:tab w:val="num" w:pos="2880"/>
+        </w:tabs>
+        <w:ind w:left="2880" w:hanging="360"/>
+      </w:pPr>
+    </w:lvl>
+    <w:lvl w:ilvl="4" w:tentative="1">
+      <w:start w:val="1"/>
+      <w:numFmt w:val="decimal"/>
+      <w:lvlText w:val="%5."/>
+      <w:lvlJc w:val="left"/>
+      <w:pPr>
+        <w:tabs>
+          <w:tab w:val="num" w:pos="3600"/>
+        </w:tabs>
+        <w:ind w:left="3600" w:hanging="360"/>
+      </w:pPr>
+    </w:lvl>
+    <w:lvl w:ilvl="5" w:tentative="1">
+      <w:start w:val="1"/>
+      <w:numFmt w:val="decimal"/>
+      <w:lvlText w:val="%6."/>
+      <w:lvlJc w:val="left"/>
+      <w:pPr>
+        <w:tabs>
+          <w:tab w:val="num" w:pos="4320"/>
+        </w:tabs>
+        <w:ind w:left="4320" w:hanging="360"/>
+      </w:pPr>
+    </w:lvl>
+    <w:lvl w:ilvl="6" w:tentative="1">
+      <w:start w:val="1"/>
+      <w:numFmt w:val="decimal"/>
+      <w:lvlText w:val="%7."/>
+      <w:lvlJc w:val="left"/>
+      <w:pPr>
+        <w:tabs>
+          <w:tab w:val="num" w:pos="5040"/>
+        </w:tabs>
+        <w:ind w:left="5040" w:hanging="360"/>
+      </w:pPr>
+    </w:lvl>
+    <w:lvl w:ilvl="7" w:tentative="1">
+      <w:start w:val="1"/>
+      <w:numFmt w:val="decimal"/>
+      <w:lvlText w:val="%8."/>
+      <w:lvlJc w:val="left"/>
+      <w:pPr>
+        <w:tabs>
+          <w:tab w:val="num" w:pos="5760"/>
+        </w:tabs>
+        <w:ind w:left="5760" w:hanging="360"/>
+      </w:pPr>
+    </w:lvl>
+    <w:lvl w:ilvl="8" w:tentative="1">
+      <w:start w:val="1"/>
+      <w:numFmt w:val="decimal"/>
+      <w:lvlText w:val="%9."/>
+      <w:lvlJc w:val="left"/>
+      <w:pPr>
+        <w:tabs>
+          <w:tab w:val="num" w:pos="6480"/>
+        </w:tabs>
+        <w:ind w:left="6480" w:hanging="360"/>
+      </w:pPr>
+    </w:lvl>
+  </w:abstractNum>
+  <w:abstractNum w:abstractNumId="3" w15:restartNumberingAfterBreak="0">
     <w:nsid w:val="223578A4"/>
     <w:multiLevelType w:val="multilevel"/>
     <w:tmpl w:val="E61A0CAE"/>
@@ -4234,7 +4401,7 @@
       </w:pPr>
     </w:lvl>
   </w:abstractNum>
-  <w:abstractNum w:abstractNumId="1" w15:restartNumberingAfterBreak="0">
+  <w:abstractNum w:abstractNumId="4" w15:restartNumberingAfterBreak="0">
     <w:nsid w:val="26024C04"/>
     <w:multiLevelType w:val="multilevel"/>
     <w:tmpl w:val="0050335C"/>
@@ -4347,7 +4514,120 @@
       </w:pPr>
     </w:lvl>
   </w:abstractNum>
-  <w:abstractNum w:abstractNumId="2" w15:restartNumberingAfterBreak="0">
+  <w:abstractNum w:abstractNumId="5" w15:restartNumberingAfterBreak="0">
+    <w:nsid w:val="338F2A52"/>
+    <w:multiLevelType w:val="multilevel"/>
+    <w:tmpl w:val="70D4FCDE"/>
+    <w:lvl w:ilvl="0">
+      <w:start w:val="1"/>
+      <w:numFmt w:val="decimal"/>
+      <w:lvlText w:val="%1."/>
+      <w:lvlJc w:val="left"/>
+      <w:pPr>
+        <w:tabs>
+          <w:tab w:val="num" w:pos="720"/>
+        </w:tabs>
+        <w:ind w:left="720" w:hanging="360"/>
+      </w:pPr>
+    </w:lvl>
+    <w:lvl w:ilvl="1" w:tentative="1">
+      <w:start w:val="1"/>
+      <w:numFmt w:val="decimal"/>
+      <w:lvlText w:val="%2."/>
+      <w:lvlJc w:val="left"/>
+      <w:pPr>
+        <w:tabs>
+          <w:tab w:val="num" w:pos="1440"/>
+        </w:tabs>
+        <w:ind w:left="1440" w:hanging="360"/>
+      </w:pPr>
+    </w:lvl>
+    <w:lvl w:ilvl="2" w:tentative="1">
+      <w:start w:val="1"/>
+      <w:numFmt w:val="decimal"/>
+      <w:lvlText w:val="%3."/>
+      <w:lvlJc w:val="left"/>
+      <w:pPr>
+        <w:tabs>
+          <w:tab w:val="num" w:pos="2160"/>
+        </w:tabs>
+        <w:ind w:left="2160" w:hanging="360"/>
+      </w:pPr>
+    </w:lvl>
+    <w:lvl w:ilvl="3" w:tentative="1">
+      <w:start w:val="1"/>
+      <w:numFmt w:val="decimal"/>
+      <w:lvlText w:val="%4."/>
+      <w:lvlJc w:val="left"/>
+      <w:pPr>
+        <w:tabs>
+          <w:tab w:val="num" w:pos="2880"/>
+        </w:tabs>
+        <w:ind w:left="2880" w:hanging="360"/>
+      </w:pPr>
+    </w:lvl>
+    <w:lvl w:ilvl="4" w:tentative="1">
+      <w:start w:val="1"/>
+      <w:numFmt w:val="decimal"/>
+      <w:lvlText w:val="%5."/>
+      <w:lvlJc w:val="left"/>
+      <w:pPr>
+        <w:tabs>
+          <w:tab w:val="num" w:pos="3600"/>
+        </w:tabs>
+        <w:ind w:left="3600" w:hanging="360"/>
+      </w:pPr>
+    </w:lvl>
+    <w:lvl w:ilvl="5" w:tentative="1">
+      <w:start w:val="1"/>
+      <w:numFmt w:val="decimal"/>
+      <w:lvlText w:val="%6."/>
+      <w:lvlJc w:val="left"/>
+      <w:pPr>
+        <w:tabs>
+          <w:tab w:val="num" w:pos="4320"/>
+        </w:tabs>
+        <w:ind w:left="4320" w:hanging="360"/>
+      </w:pPr>
+    </w:lvl>
+    <w:lvl w:ilvl="6" w:tentative="1">
+      <w:start w:val="1"/>
+      <w:numFmt w:val="decimal"/>
+      <w:lvlText w:val="%7."/>
+      <w:lvlJc w:val="left"/>
+      <w:pPr>
+        <w:tabs>
+          <w:tab w:val="num" w:pos="5040"/>
+        </w:tabs>
+        <w:ind w:left="5040" w:hanging="360"/>
+      </w:pPr>
+    </w:lvl>
+    <w:lvl w:ilvl="7" w:tentative="1">
+      <w:start w:val="1"/>
+      <w:numFmt w:val="decimal"/>
+      <w:lvlText w:val="%8."/>
+      <w:lvlJc w:val="left"/>
+      <w:pPr>
+        <w:tabs>
+          <w:tab w:val="num" w:pos="5760"/>
+        </w:tabs>
+        <w:ind w:left="5760" w:hanging="360"/>
+      </w:pPr>
+    </w:lvl>
+    <w:lvl w:ilvl="8" w:tentative="1">
+      <w:start w:val="1"/>
+      <w:numFmt w:val="decimal"/>
+      <w:lvlText w:val="%9."/>
+      <w:lvlJc w:val="left"/>
+      <w:pPr>
+        <w:tabs>
+          <w:tab w:val="num" w:pos="6480"/>
+        </w:tabs>
+        <w:ind w:left="6480" w:hanging="360"/>
+      </w:pPr>
+    </w:lvl>
+  </w:abstractNum>
+  <w:abstractNum w:abstractNumId="6" w15:restartNumberingAfterBreak="0">
     <w:nsid w:val="34584CA5"/>
     <w:multiLevelType w:val="multilevel"/>
     <w:tmpl w:val="3DA420E6"/>
@@ -4460,7 +4740,7 @@
       </w:pPr>
     </w:lvl>
   </w:abstractNum>
-  <w:abstractNum w:abstractNumId="3" w15:restartNumberingAfterBreak="0">
+  <w:abstractNum w:abstractNumId="7" w15:restartNumberingAfterBreak="0">
     <w:nsid w:val="37A911B8"/>
     <w:multiLevelType w:val="multilevel"/>
     <w:tmpl w:val="E9AE4920"/>
@@ -4573,7 +4853,7 @@
       </w:pPr>
     </w:lvl>
   </w:abstractNum>
-  <w:abstractNum w:abstractNumId="4" w15:restartNumberingAfterBreak="0">
+  <w:abstractNum w:abstractNumId="8" w15:restartNumberingAfterBreak="0">
     <w:nsid w:val="3E10282E"/>
     <w:multiLevelType w:val="multilevel"/>
     <w:tmpl w:val="5A54BB4C"/>
@@ -4686,7 +4966,7 @@
       </w:pPr>
     </w:lvl>
   </w:abstractNum>
-  <w:abstractNum w:abstractNumId="5" w15:restartNumberingAfterBreak="0">
+  <w:abstractNum w:abstractNumId="9" w15:restartNumberingAfterBreak="0">
     <w:nsid w:val="46527792"/>
     <w:multiLevelType w:val="multilevel"/>
     <w:tmpl w:val="D696CCF6"/>
@@ -4799,7 +5079,7 @@
       </w:pPr>
     </w:lvl>
   </w:abstractNum>
-  <w:abstractNum w:abstractNumId="6" w15:restartNumberingAfterBreak="0">
+  <w:abstractNum w:abstractNumId="10" w15:restartNumberingAfterBreak="0">
     <w:nsid w:val="54825511"/>
     <w:multiLevelType w:val="multilevel"/>
     <w:tmpl w:val="7812DAF6"/>
@@ -4912,7 +5192,7 @@
       </w:pPr>
     </w:lvl>
   </w:abstractNum>
-  <w:abstractNum w:abstractNumId="7" w15:restartNumberingAfterBreak="0">
+  <w:abstractNum w:abstractNumId="11" w15:restartNumberingAfterBreak="0">
     <w:nsid w:val="64AD016A"/>
     <w:multiLevelType w:val="multilevel"/>
     <w:tmpl w:val="F1B2C936"/>
@@ -5025,7 +5305,7 @@
       </w:pPr>
     </w:lvl>
   </w:abstractNum>
-  <w:abstractNum w:abstractNumId="8" w15:restartNumberingAfterBreak="0">
+  <w:abstractNum w:abstractNumId="12" w15:restartNumberingAfterBreak="0">
     <w:nsid w:val="6545612E"/>
     <w:multiLevelType w:val="multilevel"/>
     <w:tmpl w:val="D422CC1C"/>
@@ -5138,7 +5418,7 @@
       </w:pPr>
     </w:lvl>
   </w:abstractNum>
-  <w:abstractNum w:abstractNumId="9" w15:restartNumberingAfterBreak="0">
+  <w:abstractNum w:abstractNumId="13" w15:restartNumberingAfterBreak="0">
     <w:nsid w:val="656F2C46"/>
     <w:multiLevelType w:val="multilevel"/>
     <w:tmpl w:val="4CE6879C"/>
@@ -5251,34 +5531,162 @@
       </w:pPr>
     </w:lvl>
   </w:abstractNum>
+  <w:abstractNum w:abstractNumId="14" w15:restartNumberingAfterBreak="0">
+    <w:nsid w:val="66757035"/>
+    <w:multiLevelType w:val="multilevel"/>
+    <w:tmpl w:val="C1A09884"/>
+    <w:lvl w:ilvl="0">
+      <w:start w:val="1"/>
+      <w:numFmt w:val="decimal"/>
+      <w:lvlText w:val="%1."/>
+      <w:lvlJc w:val="left"/>
+      <w:pPr>
+        <w:tabs>
+          <w:tab w:val="num" w:pos="720"/>
+        </w:tabs>
+        <w:ind w:left="720" w:hanging="360"/>
+      </w:pPr>
+    </w:lvl>
+    <w:lvl w:ilvl="1" w:tentative="1">
+      <w:start w:val="1"/>
+      <w:numFmt w:val="decimal"/>
+      <w:lvlText w:val="%2."/>
+      <w:lvlJc w:val="left"/>
+      <w:pPr>
+        <w:tabs>
+          <w:tab w:val="num" w:pos="1440"/>
+        </w:tabs>
+        <w:ind w:left="1440" w:hanging="360"/>
+      </w:pPr>
+    </w:lvl>
+    <w:lvl w:ilvl="2" w:tentative="1">
+      <w:start w:val="1"/>
+      <w:numFmt w:val="decimal"/>
+      <w:lvlText w:val="%3."/>
+      <w:lvlJc w:val="left"/>
+      <w:pPr>
+        <w:tabs>
+          <w:tab w:val="num" w:pos="2160"/>
+        </w:tabs>
+        <w:ind w:left="2160" w:hanging="360"/>
+      </w:pPr>
+    </w:lvl>
+    <w:lvl w:ilvl="3" w:tentative="1">
+      <w:start w:val="1"/>
+      <w:numFmt w:val="decimal"/>
+      <w:lvlText w:val="%4."/>
+      <w:lvlJc w:val="left"/>
+      <w:pPr>
+        <w:tabs>
+          <w:tab w:val="num" w:pos="2880"/>
+        </w:tabs>
+        <w:ind w:left="2880" w:hanging="360"/>
+      </w:pPr>
+    </w:lvl>
+    <w:lvl w:ilvl="4" w:tentative="1">
+      <w:start w:val="1"/>
+      <w:numFmt w:val="decimal"/>
+      <w:lvlText w:val="%5."/>
+      <w:lvlJc w:val="left"/>
+      <w:pPr>
+        <w:tabs>
+          <w:tab w:val="num" w:pos="3600"/>
+        </w:tabs>
+        <w:ind w:left="3600" w:hanging="360"/>
+      </w:pPr>
+    </w:lvl>
+    <w:lvl w:ilvl="5" w:tentative="1">
+      <w:start w:val="1"/>
+      <w:numFmt w:val="decimal"/>
+      <w:lvlText w:val="%6."/>
+      <w:lvlJc w:val="left"/>
+      <w:pPr>
+        <w:tabs>
+          <w:tab w:val="num" w:pos="4320"/>
+        </w:tabs>
+        <w:ind w:left="4320" w:hanging="360"/>
+      </w:pPr>
+    </w:lvl>
+    <w:lvl w:ilvl="6" w:tentative="1">
+      <w:start w:val="1"/>
+      <w:numFmt w:val="decimal"/>
+      <w:lvlText w:val="%7."/>
+      <w:lvlJc w:val="left"/>
+      <w:pPr>
+        <w:tabs>
+          <w:tab w:val="num" w:pos="5040"/>
+        </w:tabs>
+        <w:ind w:left="5040" w:hanging="360"/>
+      </w:pPr>
+    </w:lvl>
+    <w:lvl w:ilvl="7" w:tentative="1">
+      <w:start w:val="1"/>
+      <w:numFmt w:val="decimal"/>
+      <w:lvlText w:val="%8."/>
+      <w:lvlJc w:val="left"/>
+      <w:pPr>
+        <w:tabs>
+          <w:tab w:val="num" w:pos="5760"/>
+        </w:tabs>
+        <w:ind w:left="5760" w:hanging="360"/>
+      </w:pPr>
+    </w:lvl>
+    <w:lvl w:ilvl="8" w:tentative="1">
+      <w:start w:val="1"/>
+      <w:numFmt w:val="decimal"/>
+      <w:lvlText w:val="%9."/>
+      <w:lvlJc w:val="left"/>
+      <w:pPr>
+        <w:tabs>
+          <w:tab w:val="num" w:pos="6480"/>
+        </w:tabs>
+        <w:ind w:left="6480" w:hanging="360"/>
+      </w:pPr>
+    </w:lvl>
+  </w:abstractNum>
   <w:num w:numId="1">
+    <w:abstractNumId w:val="3"/>
+  </w:num>
+  <w:num w:numId="2">
+    <w:abstractNumId w:val="13"/>
+  </w:num>
+  <w:num w:numId="3">
+    <w:abstractNumId w:val="6"/>
+  </w:num>
+  <w:num w:numId="4">
+    <w:abstractNumId w:val="9"/>
+  </w:num>
+  <w:num w:numId="5">
+    <w:abstractNumId w:val="8"/>
+  </w:num>
+  <w:num w:numId="6">
+    <w:abstractNumId w:val="11"/>
+  </w:num>
+  <w:num w:numId="7">
+    <w:abstractNumId w:val="10"/>
+  </w:num>
+  <w:num w:numId="8">
+    <w:abstractNumId w:val="7"/>
+  </w:num>
+  <w:num w:numId="9">
+    <w:abstractNumId w:val="12"/>
+  </w:num>
+  <w:num w:numId="10">
+    <w:abstractNumId w:val="4"/>
+  </w:num>
+  <w:num w:numId="11">
     <w:abstractNumId w:val="0"/>
   </w:num>
-  <w:num w:numId="2">
-    <w:abstractNumId w:val="9"/>
+  <w:num w:numId="12">
+    <w:abstractNumId w:val="5"/>
   </w:num>
-  <w:num w:numId="3">
+  <w:num w:numId="13">
+    <w:abstractNumId w:val="14"/>
+  </w:num>
+  <w:num w:numId="14">
     <w:abstractNumId w:val="2"/>
   </w:num>
-  <w:num w:numId="4">
-    <w:abstractNumId w:val="5"/>
-  </w:num>
-  <w:num w:numId="5">
-    <w:abstractNumId w:val="4"/>
-  </w:num>
-  <w:num w:numId="6">
-    <w:abstractNumId w:val="7"/>
-  </w:num>
-  <w:num w:numId="7">
-    <w:abstractNumId w:val="6"/>
-  </w:num>
-  <w:num w:numId="8">
-    <w:abstractNumId w:val="3"/>
-  </w:num>
-  <w:num w:numId="9">
-    <w:abstractNumId w:val="8"/>
-  </w:num>
-  <w:num w:numId="10">
+  <w:num w:numId="15">
     <w:abstractNumId w:val="1"/>
   </w:num>
 </w:numbering>
@@ -5899,6 +6307,16 @@
       <w:szCs w:val="18"/>
     </w:rPr>
   </w:style>
+  <w:style w:type="paragraph" w:customStyle="1" w:styleId="talks1">
+    <w:name w:val="talks1"/>
+    <w:basedOn w:val="Normal"/>
+    <w:qFormat/>
+    <w:rsid w:val="000149F2"/>
+    <w:pPr>
+      <w:spacing w:before="40"/>
+      <w:ind w:left="144" w:hanging="144"/>
+    </w:pPr>
+  </w:style>
 </w:styles>
 </file>
 

</xml_diff>